<commit_message>
Update Day 01 challenge document
Revised Day_01.docx with new content or corrections
</commit_message>
<xml_diff>
--- a/AIDD__30_Day_Challenge/Day_01/Day_01.docx
+++ b/AIDD__30_Day_Challenge/Day_01/Day_01.docx
@@ -241,15 +241,7 @@
           <w:color w:val="1F4E79" w:themeColor="accent1" w:themeShade="80"/>
           <w:sz w:val="20"/>
         </w:rPr>
-        <w:t>November 15</w:t>
-      </w:r>
-      <w:r>
-        <w:rPr>
-          <w:rFonts w:ascii="Arial" w:hAnsi="Arial" w:cs="Arial"/>
-          <w:color w:val="1F4E79" w:themeColor="accent1" w:themeShade="80"/>
-          <w:sz w:val="20"/>
-        </w:rPr>
-        <w:t>, 2025</w:t>
+        <w:t>November 15, 2025</w:t>
       </w:r>
     </w:p>
     <w:p>
@@ -287,16 +279,7 @@
           <w:sz w:val="20"/>
           <w:shd w:val="clear" w:color="auto" w:fill="FFFFFF"/>
         </w:rPr>
-        <w:t>November 16</w:t>
-      </w:r>
-      <w:r>
-        <w:rPr>
-          <w:rFonts w:ascii="Arial" w:hAnsi="Arial" w:cs="Arial"/>
-          <w:color w:val="1F4E79" w:themeColor="accent1" w:themeShade="80"/>
-          <w:sz w:val="20"/>
-          <w:shd w:val="clear" w:color="auto" w:fill="FFFFFF"/>
-        </w:rPr>
-        <w:t>, 2025</w:t>
+        <w:t>November 16, 2025</w:t>
       </w:r>
       <w:r>
         <w:rPr>
@@ -369,21 +352,1119 @@
         <w:spacing w:before="360" w:after="240" w:line="240" w:lineRule="auto"/>
         <w:outlineLvl w:val="0"/>
         <w:rPr>
-          <w:rFonts w:ascii="Arial" w:eastAsia="Times New Roman" w:hAnsi="Arial" w:cs="Arial"/>
+          <w:rFonts w:ascii="Arial" w:hAnsi="Arial" w:cs="Arial"/>
+          <w:sz w:val="20"/>
+        </w:rPr>
+      </w:pPr>
+      <w:r>
+        <w:rPr>
+          <w:rFonts w:ascii="Arial" w:hAnsi="Arial" w:cs="Arial"/>
+          <w:sz w:val="20"/>
+        </w:rPr>
+        <w:t>For me, AI-Driven Development means that a developer works with AI to make software faster, smarter, and more organized. AI helps not just in writing code, but also in finding and fixing errors, and in making complex ideas simple. This way, the developer can focus more on creativity, good design, and planning instead of getting stuck in small technical details. In short, AI acts like a smart partner, making the whole development process smooth and efficient.</w:t>
+      </w:r>
+    </w:p>
+    <w:p>
+      <w:pPr>
+        <w:shd w:val="clear" w:color="auto" w:fill="FFFFFF"/>
+        <w:spacing w:before="360" w:after="240" w:line="240" w:lineRule="auto"/>
+        <w:outlineLvl w:val="0"/>
+        <w:rPr>
+          <w:rFonts w:ascii="Arial" w:hAnsi="Arial" w:cs="Arial"/>
+          <w:sz w:val="20"/>
+        </w:rPr>
+      </w:pPr>
+    </w:p>
+    <w:p>
+      <w:pPr>
+        <w:pStyle w:val="Heading3"/>
+      </w:pPr>
+      <w:r>
+        <w:rPr>
+          <w:rStyle w:val="Strong"/>
+          <w:b w:val="0"/>
+          <w:bCs w:val="0"/>
+        </w:rPr>
+        <w:t>ANSWER:</w:t>
+      </w:r>
+    </w:p>
+    <w:p>
+      <w:pPr>
+        <w:pStyle w:val="NormalWeb"/>
+        <w:rPr>
+          <w:rFonts w:ascii="Arial" w:hAnsi="Arial" w:cs="Arial"/>
           <w:b/>
-          <w:bCs/>
-          <w:color w:val="1F2328"/>
-          <w:kern w:val="36"/>
-          <w:sz w:val="20"/>
-          <w:szCs w:val="48"/>
-        </w:rPr>
-      </w:pPr>
-      <w:r>
-        <w:rPr>
-          <w:rFonts w:ascii="Arial" w:hAnsi="Arial" w:cs="Arial"/>
-          <w:sz w:val="20"/>
-        </w:rPr>
-        <w:t>For me, AI-Driven Development means that a developer works with AI to make software faster, smarter, and more organized. AI helps not just in writing code, but also in finding and fixing errors, and in making complex ideas simple. This way, the developer can focus more on creativity, good design, and planning instead of getting stuck in small technical details. In short, AI acts like a smart partner, making the whole development process smooth and efficient.</w:t>
+          <w:sz w:val="18"/>
+        </w:rPr>
+      </w:pPr>
+      <w:r>
+        <w:rPr>
+          <w:rStyle w:val="Strong"/>
+          <w:rFonts w:ascii="Arial" w:hAnsi="Arial" w:cs="Arial"/>
+          <w:b w:val="0"/>
+          <w:sz w:val="18"/>
+        </w:rPr>
+        <w:t xml:space="preserve">Mere </w:t>
+      </w:r>
+      <w:proofErr w:type="spellStart"/>
+      <w:r>
+        <w:rPr>
+          <w:rStyle w:val="Strong"/>
+          <w:rFonts w:ascii="Arial" w:hAnsi="Arial" w:cs="Arial"/>
+          <w:b w:val="0"/>
+          <w:sz w:val="18"/>
+        </w:rPr>
+        <w:t>liye</w:t>
+      </w:r>
+      <w:proofErr w:type="spellEnd"/>
+      <w:r>
+        <w:rPr>
+          <w:rStyle w:val="Strong"/>
+          <w:rFonts w:ascii="Arial" w:hAnsi="Arial" w:cs="Arial"/>
+          <w:b w:val="0"/>
+          <w:sz w:val="18"/>
+        </w:rPr>
+        <w:t xml:space="preserve"> AI-Driven Development </w:t>
+      </w:r>
+      <w:proofErr w:type="spellStart"/>
+      <w:r>
+        <w:rPr>
+          <w:rStyle w:val="Strong"/>
+          <w:rFonts w:ascii="Arial" w:hAnsi="Arial" w:cs="Arial"/>
+          <w:b w:val="0"/>
+          <w:sz w:val="18"/>
+        </w:rPr>
+        <w:t>ka</w:t>
+      </w:r>
+      <w:proofErr w:type="spellEnd"/>
+      <w:r>
+        <w:rPr>
+          <w:rStyle w:val="Strong"/>
+          <w:rFonts w:ascii="Arial" w:hAnsi="Arial" w:cs="Arial"/>
+          <w:b w:val="0"/>
+          <w:sz w:val="18"/>
+        </w:rPr>
+        <w:t xml:space="preserve"> </w:t>
+      </w:r>
+      <w:proofErr w:type="spellStart"/>
+      <w:r>
+        <w:rPr>
+          <w:rStyle w:val="Strong"/>
+          <w:rFonts w:ascii="Arial" w:hAnsi="Arial" w:cs="Arial"/>
+          <w:b w:val="0"/>
+          <w:sz w:val="18"/>
+        </w:rPr>
+        <w:t>matlab</w:t>
+      </w:r>
+      <w:proofErr w:type="spellEnd"/>
+      <w:r>
+        <w:rPr>
+          <w:rStyle w:val="Strong"/>
+          <w:rFonts w:ascii="Arial" w:hAnsi="Arial" w:cs="Arial"/>
+          <w:b w:val="0"/>
+          <w:sz w:val="18"/>
+        </w:rPr>
+        <w:t xml:space="preserve"> </w:t>
+      </w:r>
+      <w:proofErr w:type="spellStart"/>
+      <w:r>
+        <w:rPr>
+          <w:rStyle w:val="Strong"/>
+          <w:rFonts w:ascii="Arial" w:hAnsi="Arial" w:cs="Arial"/>
+          <w:b w:val="0"/>
+          <w:sz w:val="18"/>
+        </w:rPr>
+        <w:t>hai</w:t>
+      </w:r>
+      <w:proofErr w:type="spellEnd"/>
+      <w:r>
+        <w:rPr>
+          <w:rStyle w:val="Strong"/>
+          <w:rFonts w:ascii="Arial" w:hAnsi="Arial" w:cs="Arial"/>
+          <w:b w:val="0"/>
+          <w:sz w:val="18"/>
+        </w:rPr>
+        <w:t xml:space="preserve"> </w:t>
+      </w:r>
+      <w:proofErr w:type="spellStart"/>
+      <w:r>
+        <w:rPr>
+          <w:rStyle w:val="Strong"/>
+          <w:rFonts w:ascii="Arial" w:hAnsi="Arial" w:cs="Arial"/>
+          <w:b w:val="0"/>
+          <w:sz w:val="18"/>
+        </w:rPr>
+        <w:t>ke</w:t>
+      </w:r>
+      <w:proofErr w:type="spellEnd"/>
+      <w:r>
+        <w:rPr>
+          <w:rStyle w:val="Strong"/>
+          <w:rFonts w:ascii="Arial" w:hAnsi="Arial" w:cs="Arial"/>
+          <w:b w:val="0"/>
+          <w:sz w:val="18"/>
+        </w:rPr>
+        <w:t xml:space="preserve"> developer </w:t>
+      </w:r>
+      <w:proofErr w:type="spellStart"/>
+      <w:r>
+        <w:rPr>
+          <w:rStyle w:val="Strong"/>
+          <w:rFonts w:ascii="Arial" w:hAnsi="Arial" w:cs="Arial"/>
+          <w:b w:val="0"/>
+          <w:sz w:val="18"/>
+        </w:rPr>
+        <w:t>apne</w:t>
+      </w:r>
+      <w:proofErr w:type="spellEnd"/>
+      <w:r>
+        <w:rPr>
+          <w:rStyle w:val="Strong"/>
+          <w:rFonts w:ascii="Arial" w:hAnsi="Arial" w:cs="Arial"/>
+          <w:b w:val="0"/>
+          <w:sz w:val="18"/>
+        </w:rPr>
+        <w:t xml:space="preserve"> software </w:t>
+      </w:r>
+      <w:proofErr w:type="spellStart"/>
+      <w:r>
+        <w:rPr>
+          <w:rStyle w:val="Strong"/>
+          <w:rFonts w:ascii="Arial" w:hAnsi="Arial" w:cs="Arial"/>
+          <w:b w:val="0"/>
+          <w:sz w:val="18"/>
+        </w:rPr>
+        <w:t>banane</w:t>
+      </w:r>
+      <w:proofErr w:type="spellEnd"/>
+      <w:r>
+        <w:rPr>
+          <w:rStyle w:val="Strong"/>
+          <w:rFonts w:ascii="Arial" w:hAnsi="Arial" w:cs="Arial"/>
+          <w:b w:val="0"/>
+          <w:sz w:val="18"/>
+        </w:rPr>
+        <w:t xml:space="preserve"> </w:t>
+      </w:r>
+      <w:proofErr w:type="spellStart"/>
+      <w:r>
+        <w:rPr>
+          <w:rStyle w:val="Strong"/>
+          <w:rFonts w:ascii="Arial" w:hAnsi="Arial" w:cs="Arial"/>
+          <w:b w:val="0"/>
+          <w:sz w:val="18"/>
+        </w:rPr>
+        <w:t>ke</w:t>
+      </w:r>
+      <w:proofErr w:type="spellEnd"/>
+      <w:r>
+        <w:rPr>
+          <w:rStyle w:val="Strong"/>
+          <w:rFonts w:ascii="Arial" w:hAnsi="Arial" w:cs="Arial"/>
+          <w:b w:val="0"/>
+          <w:sz w:val="18"/>
+        </w:rPr>
+        <w:t xml:space="preserve"> </w:t>
+      </w:r>
+      <w:proofErr w:type="spellStart"/>
+      <w:r>
+        <w:rPr>
+          <w:rStyle w:val="Strong"/>
+          <w:rFonts w:ascii="Arial" w:hAnsi="Arial" w:cs="Arial"/>
+          <w:b w:val="0"/>
+          <w:sz w:val="18"/>
+        </w:rPr>
+        <w:t>kaam</w:t>
+      </w:r>
+      <w:proofErr w:type="spellEnd"/>
+      <w:r>
+        <w:rPr>
+          <w:rStyle w:val="Strong"/>
+          <w:rFonts w:ascii="Arial" w:hAnsi="Arial" w:cs="Arial"/>
+          <w:b w:val="0"/>
+          <w:sz w:val="18"/>
+        </w:rPr>
+        <w:t xml:space="preserve"> </w:t>
+      </w:r>
+      <w:proofErr w:type="spellStart"/>
+      <w:r>
+        <w:rPr>
+          <w:rStyle w:val="Strong"/>
+          <w:rFonts w:ascii="Arial" w:hAnsi="Arial" w:cs="Arial"/>
+          <w:b w:val="0"/>
+          <w:sz w:val="18"/>
+        </w:rPr>
+        <w:t>ko</w:t>
+      </w:r>
+      <w:proofErr w:type="spellEnd"/>
+      <w:r>
+        <w:rPr>
+          <w:rStyle w:val="Strong"/>
+          <w:rFonts w:ascii="Arial" w:hAnsi="Arial" w:cs="Arial"/>
+          <w:b w:val="0"/>
+          <w:sz w:val="18"/>
+        </w:rPr>
+        <w:t xml:space="preserve"> AI </w:t>
+      </w:r>
+      <w:proofErr w:type="spellStart"/>
+      <w:r>
+        <w:rPr>
+          <w:rStyle w:val="Strong"/>
+          <w:rFonts w:ascii="Arial" w:hAnsi="Arial" w:cs="Arial"/>
+          <w:b w:val="0"/>
+          <w:sz w:val="18"/>
+        </w:rPr>
+        <w:t>ke</w:t>
+      </w:r>
+      <w:proofErr w:type="spellEnd"/>
+      <w:r>
+        <w:rPr>
+          <w:rStyle w:val="Strong"/>
+          <w:rFonts w:ascii="Arial" w:hAnsi="Arial" w:cs="Arial"/>
+          <w:b w:val="0"/>
+          <w:sz w:val="18"/>
+        </w:rPr>
+        <w:t xml:space="preserve"> </w:t>
+      </w:r>
+      <w:proofErr w:type="spellStart"/>
+      <w:r>
+        <w:rPr>
+          <w:rStyle w:val="Strong"/>
+          <w:rFonts w:ascii="Arial" w:hAnsi="Arial" w:cs="Arial"/>
+          <w:b w:val="0"/>
+          <w:sz w:val="18"/>
+        </w:rPr>
+        <w:t>sath</w:t>
+      </w:r>
+      <w:proofErr w:type="spellEnd"/>
+      <w:r>
+        <w:rPr>
+          <w:rStyle w:val="Strong"/>
+          <w:rFonts w:ascii="Arial" w:hAnsi="Arial" w:cs="Arial"/>
+          <w:b w:val="0"/>
+          <w:sz w:val="18"/>
+        </w:rPr>
+        <w:t xml:space="preserve"> mil </w:t>
+      </w:r>
+      <w:proofErr w:type="spellStart"/>
+      <w:r>
+        <w:rPr>
+          <w:rStyle w:val="Strong"/>
+          <w:rFonts w:ascii="Arial" w:hAnsi="Arial" w:cs="Arial"/>
+          <w:b w:val="0"/>
+          <w:sz w:val="18"/>
+        </w:rPr>
+        <w:t>kar</w:t>
+      </w:r>
+      <w:proofErr w:type="spellEnd"/>
+      <w:r>
+        <w:rPr>
+          <w:rStyle w:val="Strong"/>
+          <w:rFonts w:ascii="Arial" w:hAnsi="Arial" w:cs="Arial"/>
+          <w:b w:val="0"/>
+          <w:sz w:val="18"/>
+        </w:rPr>
+        <w:t xml:space="preserve"> </w:t>
+      </w:r>
+      <w:proofErr w:type="spellStart"/>
+      <w:r>
+        <w:rPr>
+          <w:rStyle w:val="Strong"/>
+          <w:rFonts w:ascii="Arial" w:hAnsi="Arial" w:cs="Arial"/>
+          <w:b w:val="0"/>
+          <w:sz w:val="18"/>
+        </w:rPr>
+        <w:t>zyada</w:t>
+      </w:r>
+      <w:proofErr w:type="spellEnd"/>
+      <w:r>
+        <w:rPr>
+          <w:rStyle w:val="Strong"/>
+          <w:rFonts w:ascii="Arial" w:hAnsi="Arial" w:cs="Arial"/>
+          <w:b w:val="0"/>
+          <w:sz w:val="18"/>
+        </w:rPr>
+        <w:t xml:space="preserve"> fast, intelligent </w:t>
+      </w:r>
+      <w:proofErr w:type="spellStart"/>
+      <w:r>
+        <w:rPr>
+          <w:rStyle w:val="Strong"/>
+          <w:rFonts w:ascii="Arial" w:hAnsi="Arial" w:cs="Arial"/>
+          <w:b w:val="0"/>
+          <w:sz w:val="18"/>
+        </w:rPr>
+        <w:t>aur</w:t>
+      </w:r>
+      <w:proofErr w:type="spellEnd"/>
+      <w:r>
+        <w:rPr>
+          <w:rStyle w:val="Strong"/>
+          <w:rFonts w:ascii="Arial" w:hAnsi="Arial" w:cs="Arial"/>
+          <w:b w:val="0"/>
+          <w:sz w:val="18"/>
+        </w:rPr>
+        <w:t xml:space="preserve"> organized </w:t>
+      </w:r>
+      <w:proofErr w:type="spellStart"/>
+      <w:r>
+        <w:rPr>
+          <w:rStyle w:val="Strong"/>
+          <w:rFonts w:ascii="Arial" w:hAnsi="Arial" w:cs="Arial"/>
+          <w:b w:val="0"/>
+          <w:sz w:val="18"/>
+        </w:rPr>
+        <w:t>bana</w:t>
+      </w:r>
+      <w:proofErr w:type="spellEnd"/>
+      <w:r>
+        <w:rPr>
+          <w:rStyle w:val="Strong"/>
+          <w:rFonts w:ascii="Arial" w:hAnsi="Arial" w:cs="Arial"/>
+          <w:b w:val="0"/>
+          <w:sz w:val="18"/>
+        </w:rPr>
+        <w:t xml:space="preserve"> </w:t>
+      </w:r>
+      <w:proofErr w:type="spellStart"/>
+      <w:r>
+        <w:rPr>
+          <w:rStyle w:val="Strong"/>
+          <w:rFonts w:ascii="Arial" w:hAnsi="Arial" w:cs="Arial"/>
+          <w:b w:val="0"/>
+          <w:sz w:val="18"/>
+        </w:rPr>
+        <w:t>deta</w:t>
+      </w:r>
+      <w:proofErr w:type="spellEnd"/>
+      <w:r>
+        <w:rPr>
+          <w:rStyle w:val="Strong"/>
+          <w:rFonts w:ascii="Arial" w:hAnsi="Arial" w:cs="Arial"/>
+          <w:b w:val="0"/>
+          <w:sz w:val="18"/>
+        </w:rPr>
+        <w:t xml:space="preserve"> </w:t>
+      </w:r>
+      <w:proofErr w:type="spellStart"/>
+      <w:r>
+        <w:rPr>
+          <w:rStyle w:val="Strong"/>
+          <w:rFonts w:ascii="Arial" w:hAnsi="Arial" w:cs="Arial"/>
+          <w:b w:val="0"/>
+          <w:sz w:val="18"/>
+        </w:rPr>
+        <w:t>hai</w:t>
+      </w:r>
+      <w:proofErr w:type="spellEnd"/>
+      <w:r>
+        <w:rPr>
+          <w:rStyle w:val="Strong"/>
+          <w:rFonts w:ascii="Arial" w:hAnsi="Arial" w:cs="Arial"/>
+          <w:b w:val="0"/>
+          <w:sz w:val="18"/>
+        </w:rPr>
+        <w:t xml:space="preserve">. AI </w:t>
+      </w:r>
+      <w:proofErr w:type="spellStart"/>
+      <w:r>
+        <w:rPr>
+          <w:rStyle w:val="Strong"/>
+          <w:rFonts w:ascii="Arial" w:hAnsi="Arial" w:cs="Arial"/>
+          <w:b w:val="0"/>
+          <w:sz w:val="18"/>
+        </w:rPr>
+        <w:t>sirf</w:t>
+      </w:r>
+      <w:proofErr w:type="spellEnd"/>
+      <w:r>
+        <w:rPr>
+          <w:rStyle w:val="Strong"/>
+          <w:rFonts w:ascii="Arial" w:hAnsi="Arial" w:cs="Arial"/>
+          <w:b w:val="0"/>
+          <w:sz w:val="18"/>
+        </w:rPr>
+        <w:t xml:space="preserve"> code </w:t>
+      </w:r>
+      <w:proofErr w:type="spellStart"/>
+      <w:r>
+        <w:rPr>
+          <w:rStyle w:val="Strong"/>
+          <w:rFonts w:ascii="Arial" w:hAnsi="Arial" w:cs="Arial"/>
+          <w:b w:val="0"/>
+          <w:sz w:val="18"/>
+        </w:rPr>
+        <w:t>likhne</w:t>
+      </w:r>
+      <w:proofErr w:type="spellEnd"/>
+      <w:r>
+        <w:rPr>
+          <w:rStyle w:val="Strong"/>
+          <w:rFonts w:ascii="Arial" w:hAnsi="Arial" w:cs="Arial"/>
+          <w:b w:val="0"/>
+          <w:sz w:val="18"/>
+        </w:rPr>
+        <w:t xml:space="preserve"> </w:t>
+      </w:r>
+      <w:proofErr w:type="spellStart"/>
+      <w:r>
+        <w:rPr>
+          <w:rStyle w:val="Strong"/>
+          <w:rFonts w:ascii="Arial" w:hAnsi="Arial" w:cs="Arial"/>
+          <w:b w:val="0"/>
+          <w:sz w:val="18"/>
+        </w:rPr>
+        <w:t>mein</w:t>
+      </w:r>
+      <w:proofErr w:type="spellEnd"/>
+      <w:r>
+        <w:rPr>
+          <w:rStyle w:val="Strong"/>
+          <w:rFonts w:ascii="Arial" w:hAnsi="Arial" w:cs="Arial"/>
+          <w:b w:val="0"/>
+          <w:sz w:val="18"/>
+        </w:rPr>
+        <w:t xml:space="preserve"> hi </w:t>
+      </w:r>
+      <w:proofErr w:type="spellStart"/>
+      <w:r>
+        <w:rPr>
+          <w:rStyle w:val="Strong"/>
+          <w:rFonts w:ascii="Arial" w:hAnsi="Arial" w:cs="Arial"/>
+          <w:b w:val="0"/>
+          <w:sz w:val="18"/>
+        </w:rPr>
+        <w:t>nahi</w:t>
+      </w:r>
+      <w:proofErr w:type="spellEnd"/>
+      <w:r>
+        <w:rPr>
+          <w:rStyle w:val="Strong"/>
+          <w:rFonts w:ascii="Arial" w:hAnsi="Arial" w:cs="Arial"/>
+          <w:b w:val="0"/>
+          <w:sz w:val="18"/>
+        </w:rPr>
+        <w:t xml:space="preserve">, </w:t>
+      </w:r>
+      <w:proofErr w:type="spellStart"/>
+      <w:r>
+        <w:rPr>
+          <w:rStyle w:val="Strong"/>
+          <w:rFonts w:ascii="Arial" w:hAnsi="Arial" w:cs="Arial"/>
+          <w:b w:val="0"/>
+          <w:sz w:val="18"/>
+        </w:rPr>
+        <w:t>balkay</w:t>
+      </w:r>
+      <w:proofErr w:type="spellEnd"/>
+      <w:r>
+        <w:rPr>
+          <w:rStyle w:val="Strong"/>
+          <w:rFonts w:ascii="Arial" w:hAnsi="Arial" w:cs="Arial"/>
+          <w:b w:val="0"/>
+          <w:sz w:val="18"/>
+        </w:rPr>
+        <w:t xml:space="preserve"> errors </w:t>
+      </w:r>
+      <w:proofErr w:type="spellStart"/>
+      <w:r>
+        <w:rPr>
+          <w:rStyle w:val="Strong"/>
+          <w:rFonts w:ascii="Arial" w:hAnsi="Arial" w:cs="Arial"/>
+          <w:b w:val="0"/>
+          <w:sz w:val="18"/>
+        </w:rPr>
+        <w:t>dhondne</w:t>
+      </w:r>
+      <w:proofErr w:type="spellEnd"/>
+      <w:r>
+        <w:rPr>
+          <w:rStyle w:val="Strong"/>
+          <w:rFonts w:ascii="Arial" w:hAnsi="Arial" w:cs="Arial"/>
+          <w:b w:val="0"/>
+          <w:sz w:val="18"/>
+        </w:rPr>
+        <w:t xml:space="preserve">, </w:t>
+      </w:r>
+      <w:proofErr w:type="spellStart"/>
+      <w:r>
+        <w:rPr>
+          <w:rStyle w:val="Strong"/>
+          <w:rFonts w:ascii="Arial" w:hAnsi="Arial" w:cs="Arial"/>
+          <w:b w:val="0"/>
+          <w:sz w:val="18"/>
+        </w:rPr>
+        <w:t>unhe</w:t>
+      </w:r>
+      <w:proofErr w:type="spellEnd"/>
+      <w:r>
+        <w:rPr>
+          <w:rStyle w:val="Strong"/>
+          <w:rFonts w:ascii="Arial" w:hAnsi="Arial" w:cs="Arial"/>
+          <w:b w:val="0"/>
+          <w:sz w:val="18"/>
+        </w:rPr>
+        <w:t xml:space="preserve"> </w:t>
+      </w:r>
+      <w:proofErr w:type="spellStart"/>
+      <w:r>
+        <w:rPr>
+          <w:rStyle w:val="Strong"/>
+          <w:rFonts w:ascii="Arial" w:hAnsi="Arial" w:cs="Arial"/>
+          <w:b w:val="0"/>
+          <w:sz w:val="18"/>
+        </w:rPr>
+        <w:t>theek</w:t>
+      </w:r>
+      <w:proofErr w:type="spellEnd"/>
+      <w:r>
+        <w:rPr>
+          <w:rStyle w:val="Strong"/>
+          <w:rFonts w:ascii="Arial" w:hAnsi="Arial" w:cs="Arial"/>
+          <w:b w:val="0"/>
+          <w:sz w:val="18"/>
+        </w:rPr>
+        <w:t xml:space="preserve"> </w:t>
+      </w:r>
+      <w:proofErr w:type="spellStart"/>
+      <w:r>
+        <w:rPr>
+          <w:rStyle w:val="Strong"/>
+          <w:rFonts w:ascii="Arial" w:hAnsi="Arial" w:cs="Arial"/>
+          <w:b w:val="0"/>
+          <w:sz w:val="18"/>
+        </w:rPr>
+        <w:t>karne</w:t>
+      </w:r>
+      <w:proofErr w:type="spellEnd"/>
+      <w:r>
+        <w:rPr>
+          <w:rStyle w:val="Strong"/>
+          <w:rFonts w:ascii="Arial" w:hAnsi="Arial" w:cs="Arial"/>
+          <w:b w:val="0"/>
+          <w:sz w:val="18"/>
+        </w:rPr>
+        <w:t xml:space="preserve">, </w:t>
+      </w:r>
+      <w:proofErr w:type="spellStart"/>
+      <w:r>
+        <w:rPr>
+          <w:rStyle w:val="Strong"/>
+          <w:rFonts w:ascii="Arial" w:hAnsi="Arial" w:cs="Arial"/>
+          <w:b w:val="0"/>
+          <w:sz w:val="18"/>
+        </w:rPr>
+        <w:t>aur</w:t>
+      </w:r>
+      <w:proofErr w:type="spellEnd"/>
+      <w:r>
+        <w:rPr>
+          <w:rStyle w:val="Strong"/>
+          <w:rFonts w:ascii="Arial" w:hAnsi="Arial" w:cs="Arial"/>
+          <w:b w:val="0"/>
+          <w:sz w:val="18"/>
+        </w:rPr>
+        <w:t xml:space="preserve"> complex ideas </w:t>
+      </w:r>
+      <w:proofErr w:type="spellStart"/>
+      <w:r>
+        <w:rPr>
+          <w:rStyle w:val="Strong"/>
+          <w:rFonts w:ascii="Arial" w:hAnsi="Arial" w:cs="Arial"/>
+          <w:b w:val="0"/>
+          <w:sz w:val="18"/>
+        </w:rPr>
+        <w:t>ko</w:t>
+      </w:r>
+      <w:proofErr w:type="spellEnd"/>
+      <w:r>
+        <w:rPr>
+          <w:rStyle w:val="Strong"/>
+          <w:rFonts w:ascii="Arial" w:hAnsi="Arial" w:cs="Arial"/>
+          <w:b w:val="0"/>
+          <w:sz w:val="18"/>
+        </w:rPr>
+        <w:t xml:space="preserve"> simple </w:t>
+      </w:r>
+      <w:proofErr w:type="spellStart"/>
+      <w:r>
+        <w:rPr>
+          <w:rStyle w:val="Strong"/>
+          <w:rFonts w:ascii="Arial" w:hAnsi="Arial" w:cs="Arial"/>
+          <w:b w:val="0"/>
+          <w:sz w:val="18"/>
+        </w:rPr>
+        <w:t>banane</w:t>
+      </w:r>
+      <w:proofErr w:type="spellEnd"/>
+      <w:r>
+        <w:rPr>
+          <w:rStyle w:val="Strong"/>
+          <w:rFonts w:ascii="Arial" w:hAnsi="Arial" w:cs="Arial"/>
+          <w:b w:val="0"/>
+          <w:sz w:val="18"/>
+        </w:rPr>
+        <w:t xml:space="preserve"> </w:t>
+      </w:r>
+      <w:proofErr w:type="spellStart"/>
+      <w:r>
+        <w:rPr>
+          <w:rStyle w:val="Strong"/>
+          <w:rFonts w:ascii="Arial" w:hAnsi="Arial" w:cs="Arial"/>
+          <w:b w:val="0"/>
+          <w:sz w:val="18"/>
+        </w:rPr>
+        <w:t>mein</w:t>
+      </w:r>
+      <w:proofErr w:type="spellEnd"/>
+      <w:r>
+        <w:rPr>
+          <w:rStyle w:val="Strong"/>
+          <w:rFonts w:ascii="Arial" w:hAnsi="Arial" w:cs="Arial"/>
+          <w:b w:val="0"/>
+          <w:sz w:val="18"/>
+        </w:rPr>
+        <w:t xml:space="preserve"> </w:t>
+      </w:r>
+      <w:proofErr w:type="spellStart"/>
+      <w:r>
+        <w:rPr>
+          <w:rStyle w:val="Strong"/>
+          <w:rFonts w:ascii="Arial" w:hAnsi="Arial" w:cs="Arial"/>
+          <w:b w:val="0"/>
+          <w:sz w:val="18"/>
+        </w:rPr>
+        <w:t>bhi</w:t>
+      </w:r>
+      <w:proofErr w:type="spellEnd"/>
+      <w:r>
+        <w:rPr>
+          <w:rStyle w:val="Strong"/>
+          <w:rFonts w:ascii="Arial" w:hAnsi="Arial" w:cs="Arial"/>
+          <w:b w:val="0"/>
+          <w:sz w:val="18"/>
+        </w:rPr>
+        <w:t xml:space="preserve"> help </w:t>
+      </w:r>
+      <w:proofErr w:type="spellStart"/>
+      <w:r>
+        <w:rPr>
+          <w:rStyle w:val="Strong"/>
+          <w:rFonts w:ascii="Arial" w:hAnsi="Arial" w:cs="Arial"/>
+          <w:b w:val="0"/>
+          <w:sz w:val="18"/>
+        </w:rPr>
+        <w:t>karti</w:t>
+      </w:r>
+      <w:proofErr w:type="spellEnd"/>
+      <w:r>
+        <w:rPr>
+          <w:rStyle w:val="Strong"/>
+          <w:rFonts w:ascii="Arial" w:hAnsi="Arial" w:cs="Arial"/>
+          <w:b w:val="0"/>
+          <w:sz w:val="18"/>
+        </w:rPr>
+        <w:t xml:space="preserve"> </w:t>
+      </w:r>
+      <w:proofErr w:type="spellStart"/>
+      <w:r>
+        <w:rPr>
+          <w:rStyle w:val="Strong"/>
+          <w:rFonts w:ascii="Arial" w:hAnsi="Arial" w:cs="Arial"/>
+          <w:b w:val="0"/>
+          <w:sz w:val="18"/>
+        </w:rPr>
+        <w:t>hai</w:t>
+      </w:r>
+      <w:proofErr w:type="spellEnd"/>
+      <w:r>
+        <w:rPr>
+          <w:rStyle w:val="Strong"/>
+          <w:rFonts w:ascii="Arial" w:hAnsi="Arial" w:cs="Arial"/>
+          <w:b w:val="0"/>
+          <w:sz w:val="18"/>
+        </w:rPr>
+        <w:t xml:space="preserve">. Is </w:t>
+      </w:r>
+      <w:proofErr w:type="spellStart"/>
+      <w:r>
+        <w:rPr>
+          <w:rStyle w:val="Strong"/>
+          <w:rFonts w:ascii="Arial" w:hAnsi="Arial" w:cs="Arial"/>
+          <w:b w:val="0"/>
+          <w:sz w:val="18"/>
+        </w:rPr>
+        <w:t>tarah</w:t>
+      </w:r>
+      <w:proofErr w:type="spellEnd"/>
+      <w:r>
+        <w:rPr>
+          <w:rStyle w:val="Strong"/>
+          <w:rFonts w:ascii="Arial" w:hAnsi="Arial" w:cs="Arial"/>
+          <w:b w:val="0"/>
+          <w:sz w:val="18"/>
+        </w:rPr>
+        <w:t xml:space="preserve"> developer technical details </w:t>
+      </w:r>
+      <w:proofErr w:type="spellStart"/>
+      <w:r>
+        <w:rPr>
+          <w:rStyle w:val="Strong"/>
+          <w:rFonts w:ascii="Arial" w:hAnsi="Arial" w:cs="Arial"/>
+          <w:b w:val="0"/>
+          <w:sz w:val="18"/>
+        </w:rPr>
+        <w:t>mein</w:t>
+      </w:r>
+      <w:proofErr w:type="spellEnd"/>
+      <w:r>
+        <w:rPr>
+          <w:rStyle w:val="Strong"/>
+          <w:rFonts w:ascii="Arial" w:hAnsi="Arial" w:cs="Arial"/>
+          <w:b w:val="0"/>
+          <w:sz w:val="18"/>
+        </w:rPr>
+        <w:t xml:space="preserve"> </w:t>
+      </w:r>
+      <w:proofErr w:type="spellStart"/>
+      <w:r>
+        <w:rPr>
+          <w:rStyle w:val="Strong"/>
+          <w:rFonts w:ascii="Arial" w:hAnsi="Arial" w:cs="Arial"/>
+          <w:b w:val="0"/>
+          <w:sz w:val="18"/>
+        </w:rPr>
+        <w:t>phasne</w:t>
+      </w:r>
+      <w:proofErr w:type="spellEnd"/>
+      <w:r>
+        <w:rPr>
+          <w:rStyle w:val="Strong"/>
+          <w:rFonts w:ascii="Arial" w:hAnsi="Arial" w:cs="Arial"/>
+          <w:b w:val="0"/>
+          <w:sz w:val="18"/>
+        </w:rPr>
+        <w:t xml:space="preserve"> </w:t>
+      </w:r>
+      <w:proofErr w:type="spellStart"/>
+      <w:r>
+        <w:rPr>
+          <w:rStyle w:val="Strong"/>
+          <w:rFonts w:ascii="Arial" w:hAnsi="Arial" w:cs="Arial"/>
+          <w:b w:val="0"/>
+          <w:sz w:val="18"/>
+        </w:rPr>
+        <w:t>ke</w:t>
+      </w:r>
+      <w:proofErr w:type="spellEnd"/>
+      <w:r>
+        <w:rPr>
+          <w:rStyle w:val="Strong"/>
+          <w:rFonts w:ascii="Arial" w:hAnsi="Arial" w:cs="Arial"/>
+          <w:b w:val="0"/>
+          <w:sz w:val="18"/>
+        </w:rPr>
+        <w:t xml:space="preserve"> </w:t>
+      </w:r>
+      <w:proofErr w:type="spellStart"/>
+      <w:r>
+        <w:rPr>
+          <w:rStyle w:val="Strong"/>
+          <w:rFonts w:ascii="Arial" w:hAnsi="Arial" w:cs="Arial"/>
+          <w:b w:val="0"/>
+          <w:sz w:val="18"/>
+        </w:rPr>
+        <w:t>bajaye</w:t>
+      </w:r>
+      <w:proofErr w:type="spellEnd"/>
+      <w:r>
+        <w:rPr>
+          <w:rStyle w:val="Strong"/>
+          <w:rFonts w:ascii="Arial" w:hAnsi="Arial" w:cs="Arial"/>
+          <w:b w:val="0"/>
+          <w:sz w:val="18"/>
+        </w:rPr>
+        <w:t xml:space="preserve"> creativity, best design choices, </w:t>
+      </w:r>
+      <w:proofErr w:type="spellStart"/>
+      <w:r>
+        <w:rPr>
+          <w:rStyle w:val="Strong"/>
+          <w:rFonts w:ascii="Arial" w:hAnsi="Arial" w:cs="Arial"/>
+          <w:b w:val="0"/>
+          <w:sz w:val="18"/>
+        </w:rPr>
+        <w:t>aur</w:t>
+      </w:r>
+      <w:proofErr w:type="spellEnd"/>
+      <w:r>
+        <w:rPr>
+          <w:rStyle w:val="Strong"/>
+          <w:rFonts w:ascii="Arial" w:hAnsi="Arial" w:cs="Arial"/>
+          <w:b w:val="0"/>
+          <w:sz w:val="18"/>
+        </w:rPr>
+        <w:t xml:space="preserve"> overall planning par </w:t>
+      </w:r>
+      <w:proofErr w:type="spellStart"/>
+      <w:r>
+        <w:rPr>
+          <w:rStyle w:val="Strong"/>
+          <w:rFonts w:ascii="Arial" w:hAnsi="Arial" w:cs="Arial"/>
+          <w:b w:val="0"/>
+          <w:sz w:val="18"/>
+        </w:rPr>
+        <w:t>zyada</w:t>
+      </w:r>
+      <w:proofErr w:type="spellEnd"/>
+      <w:r>
+        <w:rPr>
+          <w:rStyle w:val="Strong"/>
+          <w:rFonts w:ascii="Arial" w:hAnsi="Arial" w:cs="Arial"/>
+          <w:b w:val="0"/>
+          <w:sz w:val="18"/>
+        </w:rPr>
+        <w:t xml:space="preserve"> focus </w:t>
+      </w:r>
+      <w:proofErr w:type="spellStart"/>
+      <w:r>
+        <w:rPr>
+          <w:rStyle w:val="Strong"/>
+          <w:rFonts w:ascii="Arial" w:hAnsi="Arial" w:cs="Arial"/>
+          <w:b w:val="0"/>
+          <w:sz w:val="18"/>
+        </w:rPr>
+        <w:t>kar</w:t>
+      </w:r>
+      <w:proofErr w:type="spellEnd"/>
+      <w:r>
+        <w:rPr>
+          <w:rStyle w:val="Strong"/>
+          <w:rFonts w:ascii="Arial" w:hAnsi="Arial" w:cs="Arial"/>
+          <w:b w:val="0"/>
+          <w:sz w:val="18"/>
+        </w:rPr>
+        <w:t xml:space="preserve"> </w:t>
+      </w:r>
+      <w:proofErr w:type="spellStart"/>
+      <w:r>
+        <w:rPr>
+          <w:rStyle w:val="Strong"/>
+          <w:rFonts w:ascii="Arial" w:hAnsi="Arial" w:cs="Arial"/>
+          <w:b w:val="0"/>
+          <w:sz w:val="18"/>
+        </w:rPr>
+        <w:t>sakta</w:t>
+      </w:r>
+      <w:proofErr w:type="spellEnd"/>
+      <w:r>
+        <w:rPr>
+          <w:rStyle w:val="Strong"/>
+          <w:rFonts w:ascii="Arial" w:hAnsi="Arial" w:cs="Arial"/>
+          <w:b w:val="0"/>
+          <w:sz w:val="18"/>
+        </w:rPr>
+        <w:t xml:space="preserve"> </w:t>
+      </w:r>
+      <w:proofErr w:type="spellStart"/>
+      <w:r>
+        <w:rPr>
+          <w:rStyle w:val="Strong"/>
+          <w:rFonts w:ascii="Arial" w:hAnsi="Arial" w:cs="Arial"/>
+          <w:b w:val="0"/>
+          <w:sz w:val="18"/>
+        </w:rPr>
+        <w:t>hai</w:t>
+      </w:r>
+      <w:proofErr w:type="spellEnd"/>
+      <w:r>
+        <w:rPr>
+          <w:rStyle w:val="Strong"/>
+          <w:rFonts w:ascii="Arial" w:hAnsi="Arial" w:cs="Arial"/>
+          <w:b w:val="0"/>
+          <w:sz w:val="18"/>
+        </w:rPr>
+        <w:t xml:space="preserve">. </w:t>
+      </w:r>
+      <w:proofErr w:type="spellStart"/>
+      <w:r>
+        <w:rPr>
+          <w:rStyle w:val="Strong"/>
+          <w:rFonts w:ascii="Arial" w:hAnsi="Arial" w:cs="Arial"/>
+          <w:b w:val="0"/>
+          <w:sz w:val="18"/>
+        </w:rPr>
+        <w:t>Ek</w:t>
+      </w:r>
+      <w:proofErr w:type="spellEnd"/>
+      <w:r>
+        <w:rPr>
+          <w:rStyle w:val="Strong"/>
+          <w:rFonts w:ascii="Arial" w:hAnsi="Arial" w:cs="Arial"/>
+          <w:b w:val="0"/>
+          <w:sz w:val="18"/>
+        </w:rPr>
+        <w:t xml:space="preserve"> </w:t>
+      </w:r>
+      <w:proofErr w:type="spellStart"/>
+      <w:r>
+        <w:rPr>
+          <w:rStyle w:val="Strong"/>
+          <w:rFonts w:ascii="Arial" w:hAnsi="Arial" w:cs="Arial"/>
+          <w:b w:val="0"/>
+          <w:sz w:val="18"/>
+        </w:rPr>
+        <w:t>tarah</w:t>
+      </w:r>
+      <w:proofErr w:type="spellEnd"/>
+      <w:r>
+        <w:rPr>
+          <w:rStyle w:val="Strong"/>
+          <w:rFonts w:ascii="Arial" w:hAnsi="Arial" w:cs="Arial"/>
+          <w:b w:val="0"/>
+          <w:sz w:val="18"/>
+        </w:rPr>
+        <w:t xml:space="preserve"> se AI developer </w:t>
+      </w:r>
+      <w:proofErr w:type="spellStart"/>
+      <w:r>
+        <w:rPr>
+          <w:rStyle w:val="Strong"/>
+          <w:rFonts w:ascii="Arial" w:hAnsi="Arial" w:cs="Arial"/>
+          <w:b w:val="0"/>
+          <w:sz w:val="18"/>
+        </w:rPr>
+        <w:t>ka</w:t>
+      </w:r>
+      <w:proofErr w:type="spellEnd"/>
+      <w:r>
+        <w:rPr>
+          <w:rStyle w:val="Strong"/>
+          <w:rFonts w:ascii="Arial" w:hAnsi="Arial" w:cs="Arial"/>
+          <w:b w:val="0"/>
+          <w:sz w:val="18"/>
+        </w:rPr>
+        <w:t xml:space="preserve"> smart partner ban </w:t>
+      </w:r>
+      <w:proofErr w:type="spellStart"/>
+      <w:r>
+        <w:rPr>
+          <w:rStyle w:val="Strong"/>
+          <w:rFonts w:ascii="Arial" w:hAnsi="Arial" w:cs="Arial"/>
+          <w:b w:val="0"/>
+          <w:sz w:val="18"/>
+        </w:rPr>
+        <w:t>kar</w:t>
+      </w:r>
+      <w:proofErr w:type="spellEnd"/>
+      <w:r>
+        <w:rPr>
+          <w:rStyle w:val="Strong"/>
+          <w:rFonts w:ascii="Arial" w:hAnsi="Arial" w:cs="Arial"/>
+          <w:b w:val="0"/>
+          <w:sz w:val="18"/>
+        </w:rPr>
+        <w:t xml:space="preserve"> </w:t>
+      </w:r>
+      <w:proofErr w:type="spellStart"/>
+      <w:r>
+        <w:rPr>
+          <w:rStyle w:val="Strong"/>
+          <w:rFonts w:ascii="Arial" w:hAnsi="Arial" w:cs="Arial"/>
+          <w:b w:val="0"/>
+          <w:sz w:val="18"/>
+        </w:rPr>
+        <w:t>pura</w:t>
+      </w:r>
+      <w:proofErr w:type="spellEnd"/>
+      <w:r>
+        <w:rPr>
+          <w:rStyle w:val="Strong"/>
+          <w:rFonts w:ascii="Arial" w:hAnsi="Arial" w:cs="Arial"/>
+          <w:b w:val="0"/>
+          <w:sz w:val="18"/>
+        </w:rPr>
+        <w:t xml:space="preserve"> development process smooth </w:t>
+      </w:r>
+      <w:proofErr w:type="spellStart"/>
+      <w:r>
+        <w:rPr>
+          <w:rStyle w:val="Strong"/>
+          <w:rFonts w:ascii="Arial" w:hAnsi="Arial" w:cs="Arial"/>
+          <w:b w:val="0"/>
+          <w:sz w:val="18"/>
+        </w:rPr>
+        <w:t>aur</w:t>
+      </w:r>
+      <w:proofErr w:type="spellEnd"/>
+      <w:r>
+        <w:rPr>
+          <w:rStyle w:val="Strong"/>
+          <w:rFonts w:ascii="Arial" w:hAnsi="Arial" w:cs="Arial"/>
+          <w:b w:val="0"/>
+          <w:sz w:val="18"/>
+        </w:rPr>
+        <w:t xml:space="preserve"> efficient </w:t>
+      </w:r>
+      <w:proofErr w:type="spellStart"/>
+      <w:r>
+        <w:rPr>
+          <w:rStyle w:val="Strong"/>
+          <w:rFonts w:ascii="Arial" w:hAnsi="Arial" w:cs="Arial"/>
+          <w:b w:val="0"/>
+          <w:sz w:val="18"/>
+        </w:rPr>
+        <w:t>bana</w:t>
+      </w:r>
+      <w:proofErr w:type="spellEnd"/>
+      <w:r>
+        <w:rPr>
+          <w:rStyle w:val="Strong"/>
+          <w:rFonts w:ascii="Arial" w:hAnsi="Arial" w:cs="Arial"/>
+          <w:b w:val="0"/>
+          <w:sz w:val="18"/>
+        </w:rPr>
+        <w:t xml:space="preserve"> </w:t>
+      </w:r>
+      <w:proofErr w:type="spellStart"/>
+      <w:r>
+        <w:rPr>
+          <w:rStyle w:val="Strong"/>
+          <w:rFonts w:ascii="Arial" w:hAnsi="Arial" w:cs="Arial"/>
+          <w:b w:val="0"/>
+          <w:sz w:val="18"/>
+        </w:rPr>
+        <w:t>deta</w:t>
+      </w:r>
+      <w:proofErr w:type="spellEnd"/>
+      <w:r>
+        <w:rPr>
+          <w:rStyle w:val="Strong"/>
+          <w:rFonts w:ascii="Arial" w:hAnsi="Arial" w:cs="Arial"/>
+          <w:b w:val="0"/>
+          <w:sz w:val="18"/>
+        </w:rPr>
+        <w:t xml:space="preserve"> </w:t>
+      </w:r>
+      <w:proofErr w:type="spellStart"/>
+      <w:r>
+        <w:rPr>
+          <w:rStyle w:val="Strong"/>
+          <w:rFonts w:ascii="Arial" w:hAnsi="Arial" w:cs="Arial"/>
+          <w:b w:val="0"/>
+          <w:sz w:val="18"/>
+        </w:rPr>
+        <w:t>hai</w:t>
+      </w:r>
+      <w:proofErr w:type="spellEnd"/>
+      <w:r>
+        <w:rPr>
+          <w:rStyle w:val="Strong"/>
+          <w:rFonts w:ascii="Arial" w:hAnsi="Arial" w:cs="Arial"/>
+          <w:b w:val="0"/>
+          <w:sz w:val="18"/>
+        </w:rPr>
+        <w:t>.</w:t>
       </w:r>
     </w:p>
     <w:p>
@@ -397,6 +1478,7 @@
           <w:sz w:val="20"/>
         </w:rPr>
       </w:pPr>
+      <w:bookmarkStart w:id="0" w:name="_GoBack"/>
       <w:r>
         <w:rPr>
           <w:rFonts w:ascii="Arial" w:hAnsi="Arial" w:cs="Arial"/>
@@ -404,23 +1486,447 @@
           <w:sz w:val="20"/>
         </w:rPr>
         <w:t>How do I see the future of Human–AI Collaboration in software development?</w:t>
+      </w:r>
+    </w:p>
+    <w:bookmarkEnd w:id="0"/>
+    <w:p>
+      <w:pPr>
+        <w:rPr>
+          <w:rFonts w:ascii="Arial" w:hAnsi="Arial" w:cs="Arial"/>
+          <w:color w:val="1F2328"/>
+          <w:sz w:val="20"/>
+          <w:shd w:val="clear" w:color="auto" w:fill="FFFFFF"/>
+        </w:rPr>
+      </w:pPr>
+      <w:r>
+        <w:rPr>
+          <w:rFonts w:ascii="Arial" w:hAnsi="Arial" w:cs="Arial"/>
+          <w:color w:val="1F2328"/>
+          <w:sz w:val="20"/>
+          <w:shd w:val="clear" w:color="auto" w:fill="FFFFFF"/>
+        </w:rPr>
+        <w:t>In my opinion, in the future AI will not replace developers in software development. It will only help them, like a partner. When a human is working on an idea, AI can generate code, fix errors, and handle repetitive tasks, while the human focuses on strategic decisions. This will make software development faster, easier, and more efficient. In short, AI and humans will work together as a strong team in software development.</w:t>
       </w:r>
     </w:p>
     <w:p>
       <w:pPr>
         <w:rPr>
           <w:rFonts w:ascii="Arial" w:hAnsi="Arial" w:cs="Arial"/>
-          <w:sz w:val="20"/>
-        </w:rPr>
-      </w:pPr>
-      <w:r>
-        <w:rPr>
-          <w:rFonts w:ascii="Arial" w:hAnsi="Arial" w:cs="Arial"/>
           <w:color w:val="1F2328"/>
           <w:sz w:val="20"/>
           <w:shd w:val="clear" w:color="auto" w:fill="FFFFFF"/>
         </w:rPr>
-        <w:t>In my opinion, in the future AI will not replace developers in software development. It will only help them, like a partner. When a human is working on an idea, AI can generate code, fix errors, and handle repetitive tasks, while the human focuses on strategic decisions. This will make software development faster, easier, and more efficient. In short, AI and humans will work together as a strong team in software development.</w:t>
+      </w:pPr>
+    </w:p>
+    <w:p>
+      <w:pPr>
+        <w:rPr>
+          <w:rFonts w:ascii="Arial" w:hAnsi="Arial" w:cs="Arial"/>
+          <w:sz w:val="20"/>
+        </w:rPr>
+      </w:pPr>
+      <w:r>
+        <w:t xml:space="preserve">Mere </w:t>
+      </w:r>
+      <w:proofErr w:type="spellStart"/>
+      <w:r>
+        <w:t>khayal</w:t>
+      </w:r>
+      <w:proofErr w:type="spellEnd"/>
+      <w:r>
+        <w:t xml:space="preserve"> </w:t>
+      </w:r>
+      <w:proofErr w:type="spellStart"/>
+      <w:r>
+        <w:t>mein</w:t>
+      </w:r>
+      <w:proofErr w:type="spellEnd"/>
+      <w:r>
+        <w:t xml:space="preserve"> future </w:t>
+      </w:r>
+      <w:proofErr w:type="spellStart"/>
+      <w:r>
+        <w:t>mein</w:t>
+      </w:r>
+      <w:proofErr w:type="spellEnd"/>
+      <w:r>
+        <w:t xml:space="preserve"> AI developers </w:t>
+      </w:r>
+      <w:proofErr w:type="spellStart"/>
+      <w:r>
+        <w:t>ko</w:t>
+      </w:r>
+      <w:proofErr w:type="spellEnd"/>
+      <w:r>
+        <w:t xml:space="preserve"> replace </w:t>
+      </w:r>
+      <w:proofErr w:type="spellStart"/>
+      <w:r>
+        <w:t>nahi</w:t>
+      </w:r>
+      <w:proofErr w:type="spellEnd"/>
+      <w:r>
+        <w:t xml:space="preserve"> </w:t>
+      </w:r>
+      <w:proofErr w:type="spellStart"/>
+      <w:r>
+        <w:t>karegi</w:t>
+      </w:r>
+      <w:proofErr w:type="spellEnd"/>
+      <w:r>
+        <w:t xml:space="preserve">. AI </w:t>
+      </w:r>
+      <w:proofErr w:type="spellStart"/>
+      <w:r>
+        <w:t>sirf</w:t>
+      </w:r>
+      <w:proofErr w:type="spellEnd"/>
+      <w:r>
+        <w:t xml:space="preserve"> </w:t>
+      </w:r>
+      <w:proofErr w:type="spellStart"/>
+      <w:r>
+        <w:t>unki</w:t>
+      </w:r>
+      <w:proofErr w:type="spellEnd"/>
+      <w:r>
+        <w:t xml:space="preserve"> </w:t>
+      </w:r>
+      <w:proofErr w:type="spellStart"/>
+      <w:r>
+        <w:t>madad</w:t>
+      </w:r>
+      <w:proofErr w:type="spellEnd"/>
+      <w:r>
+        <w:t xml:space="preserve"> </w:t>
+      </w:r>
+      <w:proofErr w:type="spellStart"/>
+      <w:r>
+        <w:t>karegi</w:t>
+      </w:r>
+      <w:proofErr w:type="spellEnd"/>
+      <w:r>
+        <w:t xml:space="preserve">, </w:t>
+      </w:r>
+      <w:proofErr w:type="spellStart"/>
+      <w:r>
+        <w:t>ek</w:t>
+      </w:r>
+      <w:proofErr w:type="spellEnd"/>
+      <w:r>
+        <w:t xml:space="preserve"> partner </w:t>
+      </w:r>
+      <w:proofErr w:type="spellStart"/>
+      <w:r>
+        <w:t>ki</w:t>
+      </w:r>
+      <w:proofErr w:type="spellEnd"/>
+      <w:r>
+        <w:t xml:space="preserve"> </w:t>
+      </w:r>
+      <w:proofErr w:type="spellStart"/>
+      <w:r>
+        <w:t>tarah</w:t>
+      </w:r>
+      <w:proofErr w:type="spellEnd"/>
+      <w:r>
+        <w:t xml:space="preserve">. Jab developer </w:t>
+      </w:r>
+      <w:proofErr w:type="spellStart"/>
+      <w:r>
+        <w:t>kisi</w:t>
+      </w:r>
+      <w:proofErr w:type="spellEnd"/>
+      <w:r>
+        <w:t xml:space="preserve"> idea par </w:t>
+      </w:r>
+      <w:proofErr w:type="spellStart"/>
+      <w:r>
+        <w:t>kaam</w:t>
+      </w:r>
+      <w:proofErr w:type="spellEnd"/>
+      <w:r>
+        <w:t xml:space="preserve"> </w:t>
+      </w:r>
+      <w:proofErr w:type="spellStart"/>
+      <w:r>
+        <w:t>karega</w:t>
+      </w:r>
+      <w:proofErr w:type="spellEnd"/>
+      <w:r>
+        <w:t xml:space="preserve">, to AI code generate </w:t>
+      </w:r>
+      <w:proofErr w:type="spellStart"/>
+      <w:r>
+        <w:t>kar</w:t>
+      </w:r>
+      <w:proofErr w:type="spellEnd"/>
+      <w:r>
+        <w:t xml:space="preserve"> </w:t>
+      </w:r>
+      <w:proofErr w:type="spellStart"/>
+      <w:r>
+        <w:t>sakti</w:t>
+      </w:r>
+      <w:proofErr w:type="spellEnd"/>
+      <w:r>
+        <w:t xml:space="preserve"> </w:t>
+      </w:r>
+      <w:proofErr w:type="spellStart"/>
+      <w:r>
+        <w:t>hai</w:t>
+      </w:r>
+      <w:proofErr w:type="spellEnd"/>
+      <w:r>
+        <w:t xml:space="preserve">, errors </w:t>
+      </w:r>
+      <w:proofErr w:type="spellStart"/>
+      <w:r>
+        <w:t>theek</w:t>
+      </w:r>
+      <w:proofErr w:type="spellEnd"/>
+      <w:r>
+        <w:t xml:space="preserve"> </w:t>
+      </w:r>
+      <w:proofErr w:type="spellStart"/>
+      <w:r>
+        <w:t>kar</w:t>
+      </w:r>
+      <w:proofErr w:type="spellEnd"/>
+      <w:r>
+        <w:t xml:space="preserve"> </w:t>
+      </w:r>
+      <w:proofErr w:type="spellStart"/>
+      <w:r>
+        <w:t>sakti</w:t>
+      </w:r>
+      <w:proofErr w:type="spellEnd"/>
+      <w:r>
+        <w:t xml:space="preserve"> </w:t>
+      </w:r>
+      <w:proofErr w:type="spellStart"/>
+      <w:r>
+        <w:t>hai</w:t>
+      </w:r>
+      <w:proofErr w:type="spellEnd"/>
+      <w:r>
+        <w:t xml:space="preserve">, </w:t>
+      </w:r>
+      <w:proofErr w:type="spellStart"/>
+      <w:r>
+        <w:t>aur</w:t>
+      </w:r>
+      <w:proofErr w:type="spellEnd"/>
+      <w:r>
+        <w:t xml:space="preserve"> repeat hone wale tasks handle </w:t>
+      </w:r>
+      <w:proofErr w:type="spellStart"/>
+      <w:r>
+        <w:t>kar</w:t>
+      </w:r>
+      <w:proofErr w:type="spellEnd"/>
+      <w:r>
+        <w:t xml:space="preserve"> </w:t>
+      </w:r>
+      <w:proofErr w:type="spellStart"/>
+      <w:r>
+        <w:t>sakti</w:t>
+      </w:r>
+      <w:proofErr w:type="spellEnd"/>
+      <w:r>
+        <w:t xml:space="preserve"> </w:t>
+      </w:r>
+      <w:proofErr w:type="spellStart"/>
+      <w:r>
+        <w:t>hai</w:t>
+      </w:r>
+      <w:proofErr w:type="spellEnd"/>
+      <w:r>
+        <w:t xml:space="preserve">. Is </w:t>
+      </w:r>
+      <w:proofErr w:type="spellStart"/>
+      <w:r>
+        <w:t>tarah</w:t>
+      </w:r>
+      <w:proofErr w:type="spellEnd"/>
+      <w:r>
+        <w:t xml:space="preserve"> developer important </w:t>
+      </w:r>
+      <w:proofErr w:type="spellStart"/>
+      <w:r>
+        <w:t>aur</w:t>
+      </w:r>
+      <w:proofErr w:type="spellEnd"/>
+      <w:r>
+        <w:t xml:space="preserve"> strategic decisions par focus </w:t>
+      </w:r>
+      <w:proofErr w:type="spellStart"/>
+      <w:r>
+        <w:t>kar</w:t>
+      </w:r>
+      <w:proofErr w:type="spellEnd"/>
+      <w:r>
+        <w:t xml:space="preserve"> </w:t>
+      </w:r>
+      <w:proofErr w:type="spellStart"/>
+      <w:r>
+        <w:t>sakega</w:t>
+      </w:r>
+      <w:proofErr w:type="spellEnd"/>
+      <w:r>
+        <w:t xml:space="preserve">. </w:t>
+      </w:r>
+      <w:proofErr w:type="spellStart"/>
+      <w:r>
+        <w:t>Yeh</w:t>
+      </w:r>
+      <w:proofErr w:type="spellEnd"/>
+      <w:r>
+        <w:t xml:space="preserve"> </w:t>
+      </w:r>
+      <w:proofErr w:type="spellStart"/>
+      <w:r>
+        <w:t>poora</w:t>
+      </w:r>
+      <w:proofErr w:type="spellEnd"/>
+      <w:r>
+        <w:t xml:space="preserve"> software development process </w:t>
+      </w:r>
+      <w:proofErr w:type="spellStart"/>
+      <w:r>
+        <w:t>ko</w:t>
+      </w:r>
+      <w:proofErr w:type="spellEnd"/>
+      <w:r>
+        <w:t xml:space="preserve"> </w:t>
+      </w:r>
+      <w:proofErr w:type="spellStart"/>
+      <w:r>
+        <w:t>zyada</w:t>
+      </w:r>
+      <w:proofErr w:type="spellEnd"/>
+      <w:r>
+        <w:t xml:space="preserve"> fast, easy </w:t>
+      </w:r>
+      <w:proofErr w:type="spellStart"/>
+      <w:r>
+        <w:t>aur</w:t>
+      </w:r>
+      <w:proofErr w:type="spellEnd"/>
+      <w:r>
+        <w:t xml:space="preserve"> efficient </w:t>
+      </w:r>
+      <w:proofErr w:type="spellStart"/>
+      <w:r>
+        <w:t>bana</w:t>
+      </w:r>
+      <w:proofErr w:type="spellEnd"/>
+      <w:r>
+        <w:t xml:space="preserve"> </w:t>
+      </w:r>
+      <w:proofErr w:type="spellStart"/>
+      <w:r>
+        <w:t>dega</w:t>
+      </w:r>
+      <w:proofErr w:type="spellEnd"/>
+      <w:r>
+        <w:t xml:space="preserve">. </w:t>
+      </w:r>
+      <w:proofErr w:type="spellStart"/>
+      <w:r>
+        <w:t>Yani</w:t>
+      </w:r>
+      <w:proofErr w:type="spellEnd"/>
+      <w:r>
+        <w:t xml:space="preserve"> </w:t>
+      </w:r>
+      <w:proofErr w:type="spellStart"/>
+      <w:r>
+        <w:t>aane</w:t>
+      </w:r>
+      <w:proofErr w:type="spellEnd"/>
+      <w:r>
+        <w:t xml:space="preserve"> wale </w:t>
+      </w:r>
+      <w:proofErr w:type="spellStart"/>
+      <w:r>
+        <w:t>waqt</w:t>
+      </w:r>
+      <w:proofErr w:type="spellEnd"/>
+      <w:r>
+        <w:t xml:space="preserve"> </w:t>
+      </w:r>
+      <w:proofErr w:type="spellStart"/>
+      <w:r>
+        <w:t>mein</w:t>
+      </w:r>
+      <w:proofErr w:type="spellEnd"/>
+      <w:r>
+        <w:t xml:space="preserve"> AI </w:t>
+      </w:r>
+      <w:proofErr w:type="spellStart"/>
+      <w:r>
+        <w:t>aur</w:t>
+      </w:r>
+      <w:proofErr w:type="spellEnd"/>
+      <w:r>
+        <w:t xml:space="preserve"> </w:t>
+      </w:r>
+      <w:proofErr w:type="spellStart"/>
+      <w:r>
+        <w:t>insaan</w:t>
+      </w:r>
+      <w:proofErr w:type="spellEnd"/>
+      <w:r>
+        <w:t xml:space="preserve"> mil </w:t>
+      </w:r>
+      <w:proofErr w:type="spellStart"/>
+      <w:r>
+        <w:t>kar</w:t>
+      </w:r>
+      <w:proofErr w:type="spellEnd"/>
+      <w:r>
+        <w:t xml:space="preserve"> </w:t>
+      </w:r>
+      <w:proofErr w:type="spellStart"/>
+      <w:r>
+        <w:t>ek</w:t>
+      </w:r>
+      <w:proofErr w:type="spellEnd"/>
+      <w:r>
+        <w:t xml:space="preserve"> strong team </w:t>
+      </w:r>
+      <w:proofErr w:type="spellStart"/>
+      <w:r>
+        <w:t>ki</w:t>
+      </w:r>
+      <w:proofErr w:type="spellEnd"/>
+      <w:r>
+        <w:t xml:space="preserve"> </w:t>
+      </w:r>
+      <w:proofErr w:type="spellStart"/>
+      <w:r>
+        <w:t>tarah</w:t>
+      </w:r>
+      <w:proofErr w:type="spellEnd"/>
+      <w:r>
+        <w:t xml:space="preserve"> </w:t>
+      </w:r>
+      <w:proofErr w:type="spellStart"/>
+      <w:r>
+        <w:t>kaam</w:t>
+      </w:r>
+      <w:proofErr w:type="spellEnd"/>
+      <w:r>
+        <w:t xml:space="preserve"> </w:t>
+      </w:r>
+      <w:proofErr w:type="spellStart"/>
+      <w:r>
+        <w:t>karenge</w:t>
+      </w:r>
+      <w:proofErr w:type="spellEnd"/>
+      <w:r>
+        <w:t>.</w:t>
       </w:r>
     </w:p>
     <w:p>
@@ -454,6 +1960,7 @@
           <w:color w:val="1F2328"/>
           <w:sz w:val="20"/>
         </w:rPr>
+        <w:lastRenderedPageBreak/>
         <w:t>Self-Test (MCQs)</w:t>
       </w:r>
     </w:p>
@@ -903,7 +2410,6 @@
           <w:color w:val="1F2328"/>
           <w:sz w:val="20"/>
         </w:rPr>
-        <w:lastRenderedPageBreak/>
         <w:t>4️</w:t>
       </w:r>
       <w:r>
@@ -929,18 +2435,7 @@
           <w:color w:val="1F2328"/>
           <w:sz w:val="20"/>
         </w:rPr>
-        <w:t>What is the focus of Evaluation-Driven De</w:t>
-      </w:r>
-      <w:bookmarkStart w:id="0" w:name="_GoBack"/>
-      <w:bookmarkEnd w:id="0"/>
-      <w:r>
-        <w:rPr>
-          <w:rStyle w:val="Strong"/>
-          <w:rFonts w:ascii="Arial" w:hAnsi="Arial" w:cs="Arial"/>
-          <w:color w:val="1F2328"/>
-          <w:sz w:val="20"/>
-        </w:rPr>
-        <w:t>velopment (</w:t>
+        <w:t>What is the focus of Evaluation-Driven Development (</w:t>
       </w:r>
       <w:proofErr w:type="spellStart"/>
       <w:r>

</xml_diff>